<commit_message>
Commit from second ln from HP
</commit_message>
<xml_diff>
--- a/MyFile.docx
+++ b/MyFile.docx
@@ -4,14 +4,20 @@
   <w:body>
     <w:p>
       <w:r>
-        <w:t xml:space="preserve">This is the first line of code from dell </w:t>
+        <w:t>This is the first line of code from dell location</w:t>
       </w:r>
-      <w:proofErr w:type="gramStart"/>
       <w:r>
-        <w:t>location</w:t>
+        <w:t>.</w:t>
       </w:r>
-      <w:proofErr w:type="gramEnd"/>
     </w:p>
+    <w:p/>
+    <w:p/>
+    <w:p>
+      <w:r>
+        <w:t>Writing code from HP location Second Line code</w:t>
+      </w:r>
+    </w:p>
+    <w:p/>
     <w:p/>
     <w:sectPr>
       <w:pgSz w:w="12240" w:h="15840"/>

</xml_diff>